<commit_message>
IK-45 fejlesztői dokumentáció befejezés
</commit_message>
<xml_diff>
--- a/Dokumentumok/Fejlesztői dokumentáció.docx
+++ b/Dokumentumok/Fejlesztői dokumentáció.docx
@@ -416,16 +416,7 @@
           <w:szCs w:val="24"/>
           <w:u w:val="single"/>
         </w:rPr>
-        <w:t>Futtatás</w:t>
-      </w:r>
-      <w:r>
-        <w:rPr>
-          <w:b/>
-          <w:sz w:val="24"/>
-          <w:szCs w:val="24"/>
-          <w:u w:val="single"/>
-        </w:rPr>
-        <w:t>(</w:t>
+        <w:t>Futtatás(</w:t>
       </w:r>
       <w:proofErr w:type="spellStart"/>
       <w:r>
@@ -445,16 +436,7 @@
           <w:szCs w:val="24"/>
           <w:u w:val="single"/>
         </w:rPr>
-        <w:t>)</w:t>
-      </w:r>
-      <w:r>
-        <w:rPr>
-          <w:b/>
-          <w:sz w:val="24"/>
-          <w:szCs w:val="24"/>
-          <w:u w:val="single"/>
-        </w:rPr>
-        <w:t>:</w:t>
+        <w:t>):</w:t>
       </w:r>
     </w:p>
     <w:p>
@@ -616,7 +598,7 @@
           <w:sz w:val="24"/>
           <w:szCs w:val="24"/>
         </w:rPr>
-        <w:t xml:space="preserve"> és képfájl a számára létrehozott és elnevezett mappában van. A "</w:t>
+        <w:t xml:space="preserve"> és képfájl a számára létrehozott és elnevezett mappában van. A </w:t>
       </w:r>
       <w:proofErr w:type="spellStart"/>
       <w:r>
@@ -632,7 +614,7 @@
           <w:sz w:val="24"/>
           <w:szCs w:val="24"/>
         </w:rPr>
-        <w:t>" oldal képei a "Home képek"-ben, a termékek képe a "</w:t>
+        <w:t xml:space="preserve"> oldal képei a "Home képek"-ben, a termékek képe a </w:t>
       </w:r>
       <w:proofErr w:type="spellStart"/>
       <w:r>
@@ -648,7 +630,7 @@
           <w:sz w:val="24"/>
           <w:szCs w:val="24"/>
         </w:rPr>
-        <w:t>" nevű mappában található. A weboldal designhoz és a beégetett tartalmakhoz a "Weboldal képek" mappában megtalálható képeket használtuk fel. A Dokumentumokban megtalálható a fejlesztői</w:t>
+        <w:t xml:space="preserve"> nevű mappában található. A weboldal designhoz és a beégetett tartalmakhoz a Weboldal képek mappában megtalálható képeket használtuk fel. A Dokumentumokban megtalálható a fejlesztői</w:t>
       </w:r>
       <w:r>
         <w:rPr>
@@ -910,21 +892,33 @@
         </w:rPr>
         <w:t xml:space="preserve"> lehet adatokat változtatni. Ez nem tárolódik sehol, így a következő </w:t>
       </w:r>
-      <w:proofErr w:type="spellStart"/>
-      <w:r>
-        <w:rPr>
-          <w:sz w:val="24"/>
-          <w:szCs w:val="24"/>
-        </w:rPr>
-        <w:t>újratöltésnél</w:t>
-      </w:r>
-      <w:proofErr w:type="spellEnd"/>
-      <w:r>
-        <w:rPr>
-          <w:sz w:val="24"/>
-          <w:szCs w:val="24"/>
-        </w:rPr>
-        <w:t xml:space="preserve"> visszavált az eredeti beégetett adatokkal.</w:t>
+      <w:r>
+        <w:rPr>
+          <w:sz w:val="24"/>
+          <w:szCs w:val="24"/>
+        </w:rPr>
+        <w:t>újra töltésnél</w:t>
+      </w:r>
+      <w:r>
+        <w:rPr>
+          <w:sz w:val="24"/>
+          <w:szCs w:val="24"/>
+        </w:rPr>
+        <w:t xml:space="preserve"> visszavált az eredeti beégetett adatok</w:t>
+      </w:r>
+      <w:r>
+        <w:rPr>
+          <w:sz w:val="24"/>
+          <w:szCs w:val="24"/>
+        </w:rPr>
+        <w:t>ra</w:t>
+      </w:r>
+      <w:r>
+        <w:rPr>
+          <w:sz w:val="24"/>
+          <w:szCs w:val="24"/>
+        </w:rPr>
+        <w:t>.</w:t>
       </w:r>
     </w:p>
     <w:p>
@@ -979,23 +973,21 @@
           <w:sz w:val="24"/>
           <w:szCs w:val="24"/>
         </w:rPr>
-        <w:t xml:space="preserve"> oldalon a felhasználó küldhet visszajelzést, melyet egy harmadik féltől </w:t>
-      </w:r>
-      <w:proofErr w:type="spellStart"/>
-      <w:r>
-        <w:rPr>
-          <w:sz w:val="24"/>
-          <w:szCs w:val="24"/>
-        </w:rPr>
-        <w:t>szármzó</w:t>
-      </w:r>
-      <w:proofErr w:type="spellEnd"/>
-      <w:r>
-        <w:rPr>
-          <w:sz w:val="24"/>
-          <w:szCs w:val="24"/>
-        </w:rPr>
-        <w:t xml:space="preserve"> weboldal segítségével az alábbi helyen változtatható email címre küld.</w:t>
+        <w:t xml:space="preserve"> oldalon a felhasználó küldhet visszajelzést, melyet egy harmadik féltől szárm</w:t>
+      </w:r>
+      <w:r>
+        <w:rPr>
+          <w:sz w:val="24"/>
+          <w:szCs w:val="24"/>
+        </w:rPr>
+        <w:t>a</w:t>
+      </w:r>
+      <w:r>
+        <w:rPr>
+          <w:sz w:val="24"/>
+          <w:szCs w:val="24"/>
+        </w:rPr>
+        <w:t>zó weboldal segítségével az alábbi helyen változtatható email címre küld.</w:t>
       </w:r>
     </w:p>
     <w:p>
@@ -1042,8 +1034,6 @@
         </w:rPr>
         <w:t>)</w:t>
       </w:r>
-      <w:bookmarkStart w:id="0" w:name="_GoBack"/>
-      <w:bookmarkEnd w:id="0"/>
     </w:p>
     <w:p>
       <w:pPr>
@@ -1377,7 +1367,21 @@
           <w:sz w:val="24"/>
           <w:szCs w:val="24"/>
         </w:rPr>
-        <w:t xml:space="preserve"> - ebben a mappában van az összes aloldal (shop főoldalát kivéve, amely egyen az alapértelmezett oldal is) </w:t>
+        <w:t xml:space="preserve"> - ebben a mappában van az összes aloldal (shop főoldalát kivéve, amely egy</w:t>
+      </w:r>
+      <w:r>
+        <w:rPr>
+          <w:sz w:val="24"/>
+          <w:szCs w:val="24"/>
+        </w:rPr>
+        <w:t>b</w:t>
+      </w:r>
+      <w:r>
+        <w:rPr>
+          <w:sz w:val="24"/>
+          <w:szCs w:val="24"/>
+        </w:rPr>
+        <w:t xml:space="preserve">en az alapértelmezett oldal is) </w:t>
       </w:r>
       <w:proofErr w:type="spellStart"/>
       <w:r>
@@ -1730,17 +1734,24 @@
           <w:sz w:val="24"/>
           <w:szCs w:val="24"/>
         </w:rPr>
-        <w:t xml:space="preserve"> oldal </w:t>
-      </w:r>
-      <w:proofErr w:type="spellStart"/>
-      <w:r>
-        <w:rPr>
-          <w:sz w:val="24"/>
-          <w:szCs w:val="24"/>
-        </w:rPr>
-        <w:t>stílulapja</w:t>
-      </w:r>
-      <w:proofErr w:type="spellEnd"/>
+        <w:t xml:space="preserve"> oldal stílu</w:t>
+      </w:r>
+      <w:r>
+        <w:rPr>
+          <w:sz w:val="24"/>
+          <w:szCs w:val="24"/>
+        </w:rPr>
+        <w:t>s</w:t>
+      </w:r>
+      <w:bookmarkStart w:id="0" w:name="_GoBack"/>
+      <w:bookmarkEnd w:id="0"/>
+      <w:r>
+        <w:rPr>
+          <w:sz w:val="24"/>
+          <w:szCs w:val="24"/>
+        </w:rPr>
+        <w:t>lapja</w:t>
+      </w:r>
     </w:p>
     <w:p>
       <w:pPr>
@@ -2147,22 +2158,6 @@
         </w:rPr>
         <w:t xml:space="preserve"> ha nem megfelelő szavakat használat)</w:t>
       </w:r>
-    </w:p>
-    <w:p>
-      <w:pPr>
-        <w:rPr>
-          <w:sz w:val="24"/>
-          <w:szCs w:val="24"/>
-        </w:rPr>
-      </w:pPr>
-    </w:p>
-    <w:p>
-      <w:pPr>
-        <w:rPr>
-          <w:sz w:val="24"/>
-          <w:szCs w:val="24"/>
-        </w:rPr>
-      </w:pPr>
     </w:p>
     <w:sectPr>
       <w:pgSz w:w="11906" w:h="16838"/>

</xml_diff>